<commit_message>
updated generative ai notes
</commit_message>
<xml_diff>
--- a/Generative-ai-notes.docx
+++ b/Generative-ai-notes.docx
@@ -973,6 +973,174 @@
     <w:p>
       <w:r>
         <w:t>Learn how to connect large language models to external tools.</w:t>
+      </w:r>
+    </w:p>
+    <w:p>
+      <w:pPr>
+        <w:pStyle w:val="Heading1"/>
+      </w:pPr>
+      <w:r>
+        <w:t>LangChain</w:t>
+      </w:r>
+    </w:p>
+    <w:p>
+      <w:r>
+        <w:rPr>
+          <w:shd w:val="clear" w:color="auto" w:fill="FFFFFF"/>
+        </w:rPr>
+        <w:t>LangChain is an open-source framework that simplifies the development of applications powered by large language models (LLMs). It provides tools and abstractions that make it easier to chain together different components and create complex, context-aware applications. LangChain is available as a Python and JavaScript library</w:t>
+      </w:r>
+      <w:r>
+        <w:rPr>
+          <w:shd w:val="clear" w:color="auto" w:fill="FFFFFF"/>
+        </w:rPr>
+        <w:t>.</w:t>
+      </w:r>
+    </w:p>
+    <w:p>
+      <w:pPr>
+        <w:pStyle w:val="Heading2"/>
+      </w:pPr>
+      <w:r>
+        <w:t>Prompt Template</w:t>
+      </w:r>
+    </w:p>
+    <w:p>
+      <w:pPr>
+        <w:rPr>
+          <w:color w:val="474747"/>
+          <w:shd w:val="clear" w:color="auto" w:fill="FFFFFF"/>
+        </w:rPr>
+      </w:pPr>
+      <w:r>
+        <w:rPr>
+          <w:color w:val="474747"/>
+          <w:shd w:val="clear" w:color="auto" w:fill="FFFFFF"/>
+        </w:rPr>
+        <w:t>Prompt templates </w:t>
+      </w:r>
+      <w:r>
+        <w:t>help to translate user input and parameters into instructions for a language model</w:t>
+      </w:r>
+      <w:r>
+        <w:rPr>
+          <w:color w:val="474747"/>
+          <w:shd w:val="clear" w:color="auto" w:fill="FFFFFF"/>
+        </w:rPr>
+        <w:t>.</w:t>
+      </w:r>
+    </w:p>
+    <w:p>
+      <w:pPr>
+        <w:pStyle w:val="Heading2"/>
+      </w:pPr>
+      <w:r>
+        <w:t>Agent</w:t>
+      </w:r>
+    </w:p>
+    <w:p>
+      <w:pPr>
+        <w:rPr>
+          <w:shd w:val="clear" w:color="auto" w:fill="FFFFFF"/>
+        </w:rPr>
+      </w:pPr>
+      <w:r>
+        <w:rPr>
+          <w:shd w:val="clear" w:color="auto" w:fill="FFFFFF"/>
+        </w:rPr>
+        <w:t>In LangChain, an agent is an AI entity that leverages a Large Language Model (LLM) to decide on a course of action and then execute that action by interacting with external tools. Essentially, it's an autonomous system that uses an LLM as a reasoning engine to determine the best way to achieve a specific task, and then uses tools to carry out the necessary steps.</w:t>
+      </w:r>
+    </w:p>
+    <w:p>
+      <w:pPr>
+        <w:pStyle w:val="Heading2"/>
+      </w:pPr>
+      <w:r>
+        <w:t>Chain</w:t>
+      </w:r>
+    </w:p>
+    <w:p>
+      <w:pPr>
+        <w:rPr>
+          <w:shd w:val="clear" w:color="auto" w:fill="FFFFFF"/>
+        </w:rPr>
+      </w:pPr>
+      <w:r>
+        <w:rPr>
+          <w:shd w:val="clear" w:color="auto" w:fill="FFFFFF"/>
+        </w:rPr>
+        <w:t>Central to LangChain is a vital component known as LangChain Chains, forming the core connection among one or several large language models (LLMs). In certain sophisticated applications, it becomes necessary to chain LLMs together, either with each other or with other elements.</w:t>
+      </w:r>
+    </w:p>
+    <w:p>
+      <w:pPr>
+        <w:pStyle w:val="Heading2"/>
+      </w:pPr>
+      <w:r>
+        <w:t>Document Loader</w:t>
+      </w:r>
+    </w:p>
+    <w:p>
+      <w:r>
+        <w:rPr>
+          <w:shd w:val="clear" w:color="auto" w:fill="FFFFFF"/>
+        </w:rPr>
+        <w:t>D</w:t>
+      </w:r>
+      <w:r>
+        <w:rPr>
+          <w:shd w:val="clear" w:color="auto" w:fill="FFFFFF"/>
+        </w:rPr>
+        <w:t>ocument loaders are specialized components that retrieve and format data from various sources into a standardized </w:t>
+      </w:r>
+      <w:r>
+        <w:rPr>
+          <w:rStyle w:val="HTMLCode"/>
+          <w:rFonts w:eastAsiaTheme="majorEastAsia"/>
+          <w:color w:val="001D35"/>
+          <w:shd w:val="clear" w:color="auto" w:fill="FFFFFF"/>
+        </w:rPr>
+        <w:t>Document</w:t>
+      </w:r>
+      <w:r>
+        <w:rPr>
+          <w:shd w:val="clear" w:color="auto" w:fill="FFFFFF"/>
+        </w:rPr>
+        <w:t> object, which LangChain can then process. They act as data connectors, bringing in information from files, websites, databases, and more, and converting it into a format suitable for LangChain applications. Each loader is designed for specific data formats and sources, providing flexibility and versatility for different use cases.</w:t>
+      </w:r>
+    </w:p>
+    <w:p>
+      <w:pPr>
+        <w:pStyle w:val="Heading2"/>
+      </w:pPr>
+      <w:r>
+        <w:t>Memory</w:t>
+      </w:r>
+    </w:p>
+    <w:p>
+      <w:pPr>
+        <w:rPr>
+          <w:shd w:val="clear" w:color="auto" w:fill="FFFFFF"/>
+        </w:rPr>
+      </w:pPr>
+      <w:r>
+        <w:rPr>
+          <w:shd w:val="clear" w:color="auto" w:fill="FFFFFF"/>
+        </w:rPr>
+        <w:t>Memory</w:t>
+      </w:r>
+      <w:r>
+        <w:rPr>
+          <w:shd w:val="clear" w:color="auto" w:fill="FFFFFF"/>
+        </w:rPr>
+        <w:t xml:space="preserve"> refers to the ability of a language model to retain and access information from past interactions, enabling it to maintain context and provide more coherent and relevant responses in </w:t>
+      </w:r>
+      <w:r>
+        <w:rPr>
+          <w:shd w:val="clear" w:color="auto" w:fill="FFFFFF"/>
+        </w:rPr>
+        <w:lastRenderedPageBreak/>
+        <w:t>a conversation or chain of operations. Essentially, it allows the model to "remember" what was said earlier, unlike stateless LLMs that treat each input independently.</w:t>
       </w:r>
     </w:p>
     <w:p>
@@ -2660,6 +2828,24 @@
       <w:szCs w:val="24"/>
     </w:rPr>
   </w:style>
+  <w:style w:type="character" w:customStyle="1" w:styleId="uv3um">
+    <w:name w:val="uv3um"/>
+    <w:basedOn w:val="DefaultParagraphFont"/>
+    <w:rsid w:val="00F0760E"/>
+  </w:style>
+  <w:style w:type="character" w:styleId="HTMLCode">
+    <w:name w:val="HTML Code"/>
+    <w:basedOn w:val="DefaultParagraphFont"/>
+    <w:uiPriority w:val="99"/>
+    <w:semiHidden/>
+    <w:unhideWhenUsed/>
+    <w:rsid w:val="00F0760E"/>
+    <w:rPr>
+      <w:rFonts w:ascii="Courier New" w:eastAsia="Times New Roman" w:hAnsi="Courier New" w:cs="Courier New"/>
+      <w:sz w:val="20"/>
+      <w:szCs w:val="20"/>
+    </w:rPr>
+  </w:style>
 </w:styles>
 </file>
 

</xml_diff>